<commit_message>
Home + Online courses Sections
 - Fixed home background image whisps error
 - Added a GitHub box link to the online courses option in case anyone would want to see the GitHub list
</commit_message>
<xml_diff>
--- a/download-files/CV-LidorEliyahuShelef.docx
+++ b/download-files/CV-LidorEliyahuShelef.docx
@@ -502,30 +502,58 @@
           <w:t>https://www.udacity.com/course/deep-learning-pytorch--ud188</w:t>
         </w:r>
       </w:hyperlink>
-    </w:p>
-    <w:p>
-      <w:pPr>
-        <w:tabs>
-          <w:tab w:val="left" w:pos="1080"/>
-        </w:tabs>
-        <w:bidi w:val="0"/>
-        <w:spacing w:after="0" w:line="240" w:lineRule="auto"/>
-        <w:rPr>
-          <w:rFonts w:ascii="Cambria Math" w:eastAsia="Adobe Ming Std L" w:hAnsi="Cambria Math"/>
-          <w:sz w:val="20"/>
-          <w:szCs w:val="20"/>
-        </w:rPr>
-      </w:pPr>
-      <w:r>
-        <w:rPr>
-          <w:rStyle w:val="Hyperlink"/>
-          <w:rFonts w:ascii="Cambria Math" w:eastAsia="Adobe Ming Std L" w:hAnsi="Cambria Math"/>
-          <w:color w:val="auto"/>
-          <w:sz w:val="20"/>
-          <w:szCs w:val="20"/>
-          <w:u w:val="none"/>
-        </w:rPr>
-        <w:t>List of all online courses I took</w:t>
+      <w:r>
+        <w:rPr>
+          <w:rFonts w:ascii="Cambria Math" w:hAnsi="Cambria Math"/>
+          <w:sz w:val="20"/>
+          <w:szCs w:val="20"/>
+        </w:rPr>
+        <w:t xml:space="preserve"> </w:t>
+      </w:r>
+    </w:p>
+    <w:p>
+      <w:pPr>
+        <w:bidi w:val="0"/>
+        <w:spacing w:before="140" w:after="40" w:line="240" w:lineRule="auto"/>
+        <w:rPr>
+          <w:rFonts w:ascii="Cambria Math" w:eastAsia="Adobe Ming Std L" w:hAnsi="Cambria Math"/>
+          <w:b/>
+          <w:bCs/>
+          <w:u w:val="single"/>
+        </w:rPr>
+      </w:pPr>
+      <w:r>
+        <w:rPr>
+          <w:rFonts w:ascii="Cambria Math" w:eastAsia="Adobe Ming Std L" w:hAnsi="Cambria Math"/>
+          <w:b/>
+          <w:bCs/>
+          <w:u w:val="single"/>
+        </w:rPr>
+        <w:t>COMPUTER PROGRAMMING SKILLS</w:t>
+      </w:r>
+    </w:p>
+    <w:p>
+      <w:pPr>
+        <w:bidi w:val="0"/>
+        <w:spacing w:after="0" w:line="240" w:lineRule="auto"/>
+        <w:rPr>
+          <w:rFonts w:ascii="Cambria Math" w:eastAsia="Adobe Ming Std L" w:hAnsi="Cambria Math"/>
+          <w:b/>
+          <w:bCs/>
+          <w:sz w:val="20"/>
+          <w:szCs w:val="20"/>
+          <w:u w:val="single"/>
+        </w:rPr>
+      </w:pPr>
+      <w:r>
+        <w:rPr>
+          <w:rFonts w:ascii="Cambria Math" w:eastAsia="Adobe Ming Std L" w:hAnsi="Cambria Math"/>
+          <w:b/>
+          <w:bCs/>
+          <w:sz w:val="20"/>
+          <w:szCs w:val="20"/>
+        </w:rPr>
+        <w:t>Languages</w:t>
       </w:r>
     </w:p>
     <w:p>
@@ -541,95 +569,34 @@
         <w:bidi w:val="0"/>
         <w:spacing w:after="0" w:line="240" w:lineRule="auto"/>
         <w:rPr>
+          <w:rFonts w:ascii="Cambria Math" w:eastAsia="Adobe Ming Std L" w:hAnsi="Cambria Math"/>
+          <w:sz w:val="20"/>
+          <w:szCs w:val="20"/>
+        </w:rPr>
+      </w:pPr>
+      <w:r>
+        <w:rPr>
           <w:rFonts w:ascii="Cambria Math" w:hAnsi="Cambria Math"/>
           <w:sz w:val="20"/>
           <w:szCs w:val="20"/>
         </w:rPr>
-      </w:pPr>
-      <w:hyperlink r:id="rId8" w:history="1">
-        <w:r>
-          <w:rPr>
-            <w:rStyle w:val="Hyperlink"/>
-            <w:rFonts w:ascii="Cambria Math" w:eastAsia="Adobe Ming Std L" w:hAnsi="Cambria Math"/>
-            <w:sz w:val="20"/>
-            <w:szCs w:val="20"/>
-          </w:rPr>
-          <w:t>GitHub</w:t>
-        </w:r>
-      </w:hyperlink>
-      <w:r>
-        <w:rPr>
-          <w:rFonts w:ascii="Cambria Math" w:eastAsia="Adobe Ming Std L" w:hAnsi="Cambria Math"/>
-          <w:color w:val="0070C0"/>
-          <w:sz w:val="20"/>
-          <w:szCs w:val="20"/>
-          <w:u w:val="single"/>
-        </w:rPr>
-        <w:t>:</w:t>
-      </w:r>
-      <w:r>
-        <w:rPr>
-          <w:rFonts w:ascii="Cambria Math" w:eastAsia="Adobe Ming Std L" w:hAnsi="Cambria Math"/>
-          <w:color w:val="0070C0"/>
-          <w:sz w:val="20"/>
-          <w:szCs w:val="20"/>
-        </w:rPr>
-        <w:t xml:space="preserve"> </w:t>
-      </w:r>
-      <w:hyperlink r:id="rId9" w:history="1">
-        <w:r>
-          <w:rPr>
-            <w:rStyle w:val="Hyperlink"/>
-            <w:sz w:val="20"/>
-            <w:szCs w:val="20"/>
-          </w:rPr>
-          <w:t>https://github.com/LidorPrototype/Online-Courses/blob/master/CoursesList.md</w:t>
-        </w:r>
-      </w:hyperlink>
-    </w:p>
-    <w:p>
-      <w:pPr>
-        <w:bidi w:val="0"/>
-        <w:spacing w:before="140" w:after="40" w:line="240" w:lineRule="auto"/>
-        <w:rPr>
-          <w:rFonts w:ascii="Cambria Math" w:eastAsia="Adobe Ming Std L" w:hAnsi="Cambria Math"/>
-          <w:b/>
-          <w:bCs/>
-          <w:u w:val="single"/>
-        </w:rPr>
-      </w:pPr>
-      <w:r>
-        <w:rPr>
-          <w:rFonts w:ascii="Cambria Math" w:eastAsia="Adobe Ming Std L" w:hAnsi="Cambria Math"/>
-          <w:b/>
-          <w:bCs/>
-          <w:u w:val="single"/>
-        </w:rPr>
-        <w:t>COMPUTER PROGRAMMING SKILLS</w:t>
-      </w:r>
-    </w:p>
-    <w:p>
-      <w:pPr>
-        <w:bidi w:val="0"/>
-        <w:spacing w:after="0" w:line="240" w:lineRule="auto"/>
-        <w:rPr>
-          <w:rFonts w:ascii="Cambria Math" w:eastAsia="Adobe Ming Std L" w:hAnsi="Cambria Math"/>
-          <w:b/>
-          <w:bCs/>
-          <w:sz w:val="20"/>
-          <w:szCs w:val="20"/>
-          <w:u w:val="single"/>
-        </w:rPr>
-      </w:pPr>
-      <w:r>
-        <w:rPr>
-          <w:rFonts w:ascii="Cambria Math" w:eastAsia="Adobe Ming Std L" w:hAnsi="Cambria Math"/>
-          <w:b/>
-          <w:bCs/>
-          <w:sz w:val="20"/>
-          <w:szCs w:val="20"/>
-        </w:rPr>
-        <w:t>Languages</w:t>
+        <w:t xml:space="preserve">Proficient in: Java, Python, </w:t>
+      </w:r>
+      <w:r>
+        <w:rPr>
+          <w:rFonts w:ascii="Cambria Math" w:eastAsia="Adobe Ming Std L" w:hAnsi="Cambria Math"/>
+          <w:sz w:val="20"/>
+          <w:szCs w:val="20"/>
+        </w:rPr>
+        <w:t>Flutter</w:t>
+      </w:r>
+      <w:r>
+        <w:rPr>
+          <w:rFonts w:ascii="Cambria Math" w:hAnsi="Cambria Math"/>
+          <w:sz w:val="20"/>
+          <w:szCs w:val="20"/>
+        </w:rPr>
+        <w:t>, C#</w:t>
       </w:r>
     </w:p>
     <w:p>
@@ -652,27 +619,90 @@
       </w:pPr>
       <w:r>
         <w:rPr>
-          <w:rFonts w:ascii="Cambria Math" w:hAnsi="Cambria Math"/>
-          <w:sz w:val="20"/>
-          <w:szCs w:val="20"/>
-        </w:rPr>
-        <w:t xml:space="preserve">Proficient in: Java, Python, </w:t>
-      </w:r>
-      <w:r>
-        <w:rPr>
-          <w:rFonts w:ascii="Cambria Math" w:eastAsia="Adobe Ming Std L" w:hAnsi="Cambria Math"/>
-          <w:sz w:val="20"/>
-          <w:szCs w:val="20"/>
-        </w:rPr>
-        <w:t>Flutter</w:t>
-      </w:r>
-      <w:r>
-        <w:rPr>
-          <w:rFonts w:ascii="Cambria Math" w:hAnsi="Cambria Math"/>
-          <w:sz w:val="20"/>
-          <w:szCs w:val="20"/>
-        </w:rPr>
-        <w:t>, C#</w:t>
+          <w:rFonts w:ascii="Cambria Math" w:eastAsia="Adobe Ming Std L" w:hAnsi="Cambria Math"/>
+          <w:sz w:val="20"/>
+          <w:szCs w:val="20"/>
+        </w:rPr>
+        <w:t>Familiar with: C, C++, Ruby, JavaScript, Dart, Kotlin</w:t>
+      </w:r>
+    </w:p>
+    <w:p>
+      <w:pPr>
+        <w:bidi w:val="0"/>
+        <w:spacing w:after="0" w:line="240" w:lineRule="auto"/>
+        <w:rPr>
+          <w:rFonts w:ascii="Cambria Math" w:eastAsia="Adobe Ming Std L" w:hAnsi="Cambria Math"/>
+          <w:b/>
+          <w:bCs/>
+          <w:sz w:val="20"/>
+          <w:szCs w:val="20"/>
+        </w:rPr>
+      </w:pPr>
+      <w:r>
+        <w:rPr>
+          <w:rFonts w:ascii="Cambria Math" w:eastAsia="Adobe Ming Std L" w:hAnsi="Cambria Math"/>
+          <w:b/>
+          <w:bCs/>
+          <w:sz w:val="20"/>
+          <w:szCs w:val="20"/>
+        </w:rPr>
+        <w:t>Software</w:t>
+      </w:r>
+    </w:p>
+    <w:p>
+      <w:pPr>
+        <w:pStyle w:val="ListParagraph"/>
+        <w:numPr>
+          <w:ilvl w:val="0"/>
+          <w:numId w:val="5"/>
+        </w:numPr>
+        <w:tabs>
+          <w:tab w:val="left" w:pos="1080"/>
+        </w:tabs>
+        <w:bidi w:val="0"/>
+        <w:spacing w:after="0" w:line="240" w:lineRule="auto"/>
+        <w:ind w:right="-630"/>
+        <w:rPr>
+          <w:rFonts w:ascii="Cambria Math" w:eastAsia="Adobe Ming Std L" w:hAnsi="Cambria Math"/>
+          <w:sz w:val="20"/>
+          <w:szCs w:val="20"/>
+        </w:rPr>
+      </w:pPr>
+      <w:r>
+        <w:rPr>
+          <w:rFonts w:ascii="Cambria Math" w:eastAsia="Adobe Ming Std L" w:hAnsi="Cambria Math"/>
+          <w:sz w:val="20"/>
+          <w:szCs w:val="20"/>
+        </w:rPr>
+        <w:t>Workspaces: Eclipse, Android Studio, Anaconda, Unity, BlueJ, VS, XCode, PyCharm, IntelliJ</w:t>
+      </w:r>
+    </w:p>
+    <w:p>
+      <w:pPr>
+        <w:pStyle w:val="ListParagraph"/>
+        <w:numPr>
+          <w:ilvl w:val="0"/>
+          <w:numId w:val="5"/>
+        </w:numPr>
+        <w:tabs>
+          <w:tab w:val="left" w:pos="1080"/>
+        </w:tabs>
+        <w:bidi w:val="0"/>
+        <w:spacing w:after="0" w:line="240" w:lineRule="auto"/>
+        <w:ind w:right="-630"/>
+        <w:rPr>
+          <w:rFonts w:ascii="Cambria Math" w:eastAsia="Adobe Ming Std L" w:hAnsi="Cambria Math"/>
+          <w:sz w:val="20"/>
+          <w:szCs w:val="20"/>
+        </w:rPr>
+      </w:pPr>
+      <w:r>
+        <w:rPr>
+          <w:rFonts w:ascii="Cambria Math" w:eastAsia="Adobe Ming Std L" w:hAnsi="Cambria Math"/>
+          <w:sz w:val="20"/>
+          <w:szCs w:val="20"/>
+        </w:rPr>
+        <w:t>Platforms:  Firebase</w:t>
       </w:r>
     </w:p>
     <w:p>
@@ -699,86 +729,30 @@
           <w:sz w:val="20"/>
           <w:szCs w:val="20"/>
         </w:rPr>
-        <w:t>Familiar with: C, C++, Ruby, JavaScript, Dart, Kotlin</w:t>
-      </w:r>
-    </w:p>
-    <w:p>
-      <w:pPr>
-        <w:bidi w:val="0"/>
-        <w:spacing w:after="0" w:line="240" w:lineRule="auto"/>
-        <w:rPr>
-          <w:rFonts w:ascii="Cambria Math" w:eastAsia="Adobe Ming Std L" w:hAnsi="Cambria Math"/>
-          <w:b/>
-          <w:bCs/>
-          <w:sz w:val="20"/>
-          <w:szCs w:val="20"/>
-        </w:rPr>
-      </w:pPr>
-      <w:r>
-        <w:rPr>
-          <w:rFonts w:ascii="Cambria Math" w:eastAsia="Adobe Ming Std L" w:hAnsi="Cambria Math"/>
-          <w:b/>
-          <w:bCs/>
-          <w:sz w:val="20"/>
-          <w:szCs w:val="20"/>
-        </w:rPr>
-        <w:t>Software</w:t>
-      </w:r>
-    </w:p>
-    <w:p>
-      <w:pPr>
-        <w:pStyle w:val="ListParagraph"/>
-        <w:numPr>
-          <w:ilvl w:val="0"/>
-          <w:numId w:val="5"/>
-        </w:numPr>
-        <w:tabs>
-          <w:tab w:val="left" w:pos="1080"/>
-        </w:tabs>
-        <w:bidi w:val="0"/>
-        <w:spacing w:after="0" w:line="240" w:lineRule="auto"/>
-        <w:ind w:right="-630"/>
-        <w:rPr>
-          <w:rFonts w:ascii="Cambria Math" w:eastAsia="Adobe Ming Std L" w:hAnsi="Cambria Math"/>
-          <w:sz w:val="20"/>
-          <w:szCs w:val="20"/>
-        </w:rPr>
-      </w:pPr>
-      <w:r>
-        <w:rPr>
-          <w:rFonts w:ascii="Cambria Math" w:eastAsia="Adobe Ming Std L" w:hAnsi="Cambria Math"/>
-          <w:sz w:val="20"/>
-          <w:szCs w:val="20"/>
-        </w:rPr>
-        <w:t>Workspaces: Eclipse, Android Studio, Anaconda, Unity, BlueJ, VS, XCode, PyCharm, IntelliJ</w:t>
-      </w:r>
-    </w:p>
-    <w:p>
-      <w:pPr>
-        <w:pStyle w:val="ListParagraph"/>
-        <w:numPr>
-          <w:ilvl w:val="0"/>
-          <w:numId w:val="5"/>
-        </w:numPr>
-        <w:tabs>
-          <w:tab w:val="left" w:pos="1080"/>
-        </w:tabs>
-        <w:bidi w:val="0"/>
-        <w:spacing w:after="0" w:line="240" w:lineRule="auto"/>
-        <w:ind w:right="-630"/>
-        <w:rPr>
-          <w:rFonts w:ascii="Cambria Math" w:eastAsia="Adobe Ming Std L" w:hAnsi="Cambria Math"/>
-          <w:sz w:val="20"/>
-          <w:szCs w:val="20"/>
-        </w:rPr>
-      </w:pPr>
-      <w:r>
-        <w:rPr>
-          <w:rFonts w:ascii="Cambria Math" w:eastAsia="Adobe Ming Std L" w:hAnsi="Cambria Math"/>
-          <w:sz w:val="20"/>
-          <w:szCs w:val="20"/>
-        </w:rPr>
-        <w:t>Platforms:  Firebase</w:t>
+        <w:t>Operating Systems: Windows, Linux, macOS</w:t>
+      </w:r>
+    </w:p>
+    <w:p>
+      <w:pPr>
+        <w:bidi w:val="0"/>
+        <w:spacing w:after="0" w:line="240" w:lineRule="auto"/>
+        <w:rPr>
+          <w:rFonts w:ascii="Cambria Math" w:eastAsia="Adobe Ming Std L" w:hAnsi="Cambria Math"/>
+          <w:b/>
+          <w:bCs/>
+          <w:sz w:val="20"/>
+          <w:szCs w:val="20"/>
+        </w:rPr>
+      </w:pPr>
+      <w:r>
+        <w:rPr>
+          <w:rFonts w:ascii="Cambria Math" w:eastAsia="Adobe Ming Std L" w:hAnsi="Cambria Math"/>
+          <w:b/>
+          <w:bCs/>
+          <w:sz w:val="20"/>
+          <w:szCs w:val="20"/>
+        </w:rPr>
+        <w:t>Personal Commercial Projects</w:t>
       </w:r>
     </w:p>
     <w:p>
@@ -795,56 +769,6 @@
         <w:spacing w:after="0" w:line="240" w:lineRule="auto"/>
         <w:rPr>
           <w:rFonts w:ascii="Cambria Math" w:eastAsia="Adobe Ming Std L" w:hAnsi="Cambria Math"/>
-          <w:sz w:val="20"/>
-          <w:szCs w:val="20"/>
-        </w:rPr>
-      </w:pPr>
-      <w:r>
-        <w:rPr>
-          <w:rFonts w:ascii="Cambria Math" w:eastAsia="Adobe Ming Std L" w:hAnsi="Cambria Math"/>
-          <w:sz w:val="20"/>
-          <w:szCs w:val="20"/>
-        </w:rPr>
-        <w:t>Operating Systems: Windows, Linux, macOS</w:t>
-      </w:r>
-    </w:p>
-    <w:p>
-      <w:pPr>
-        <w:bidi w:val="0"/>
-        <w:spacing w:after="0" w:line="240" w:lineRule="auto"/>
-        <w:rPr>
-          <w:rFonts w:ascii="Cambria Math" w:eastAsia="Adobe Ming Std L" w:hAnsi="Cambria Math"/>
-          <w:b/>
-          <w:bCs/>
-          <w:sz w:val="20"/>
-          <w:szCs w:val="20"/>
-        </w:rPr>
-      </w:pPr>
-      <w:r>
-        <w:rPr>
-          <w:rFonts w:ascii="Cambria Math" w:eastAsia="Adobe Ming Std L" w:hAnsi="Cambria Math"/>
-          <w:b/>
-          <w:bCs/>
-          <w:sz w:val="20"/>
-          <w:szCs w:val="20"/>
-        </w:rPr>
-        <w:t>Personal Commercial Projects</w:t>
-      </w:r>
-    </w:p>
-    <w:p>
-      <w:pPr>
-        <w:pStyle w:val="ListParagraph"/>
-        <w:numPr>
-          <w:ilvl w:val="0"/>
-          <w:numId w:val="4"/>
-        </w:numPr>
-        <w:tabs>
-          <w:tab w:val="left" w:pos="1080"/>
-        </w:tabs>
-        <w:bidi w:val="0"/>
-        <w:spacing w:after="0" w:line="240" w:lineRule="auto"/>
-        <w:rPr>
-          <w:rFonts w:ascii="Cambria Math" w:eastAsia="Adobe Ming Std L" w:hAnsi="Cambria Math"/>
           <w:sz w:val="18"/>
           <w:szCs w:val="18"/>
         </w:rPr>
@@ -857,7 +781,7 @@
         </w:rPr>
         <w:t xml:space="preserve">My Online portfolio - </w:t>
       </w:r>
-      <w:hyperlink r:id="rId10" w:history="1">
+      <w:hyperlink r:id="rId8" w:history="1">
         <w:r>
           <w:rPr>
             <w:rStyle w:val="Hyperlink"/>
@@ -951,7 +875,7 @@
         </w:rPr>
         <w:t xml:space="preserve">: </w:t>
       </w:r>
-      <w:hyperlink r:id="rId11" w:history="1">
+      <w:hyperlink r:id="rId9" w:history="1">
         <w:r>
           <w:rPr>
             <w:rStyle w:val="Hyperlink"/>
@@ -1016,7 +940,7 @@
         </w:rPr>
         <w:t xml:space="preserve">– </w:t>
       </w:r>
-      <w:hyperlink r:id="rId12" w:history="1">
+      <w:hyperlink r:id="rId10" w:history="1">
         <w:r>
           <w:rPr>
             <w:rStyle w:val="Hyperlink"/>

</xml_diff>

<commit_message>
Home + About + Skills sections update
 - Home:
      - Fixed navbar sticky min height
 - About:
      - Edited the about msg, and expanded the initials into full texts
 - Skills:
      - Edited the skills msg to be more precise and with more contents
</commit_message>
<xml_diff>
--- a/download-files/CV-LidorEliyahuShelef.docx
+++ b/download-files/CV-LidorEliyahuShelef.docx
@@ -792,6 +792,18 @@
           <w:t>https://lidorprototype.github.io/</w:t>
         </w:r>
       </w:hyperlink>
+      <w:r>
+        <w:rPr>
+          <w:rStyle w:val="Hyperlink"/>
+          <w:rFonts w:ascii="Cambria Math" w:eastAsia="Adobe Ming Std L" w:hAnsi="Cambria Math"/>
+          <w:color w:val="000000" w:themeColor="text1"/>
+          <w:sz w:val="20"/>
+          <w:szCs w:val="20"/>
+          <w:u w:val="none"/>
+        </w:rPr>
+        <w:tab/>
+        <w:t>(you can find everything in here)</w:t>
+      </w:r>
     </w:p>
     <w:p>
       <w:pPr>

</xml_diff>